<commit_message>
Completed majority of figures for article: except for fit. Rvised the text a little. Corrected and updated the python notebooks to make figures.
</commit_message>
<xml_diff>
--- a/Notebooks/covid-19-caution/Models.docx
+++ b/Notebooks/covid-19-caution/Models.docx
@@ -5,14 +5,15 @@
     <w:tbl>
       <w:tblPr>
         <w:tblStyle w:val="TableGrid"/>
-        <w:tblW w:w="15569" w:type="dxa"/>
-        <w:tblInd w:w="-815" w:type="dxa"/>
+        <w:tblW w:w="14460" w:type="dxa"/>
+        <w:tblInd w:w="-431" w:type="dxa"/>
+        <w:tblLayout w:type="fixed"/>
         <w:tblLook w:val="04A0" w:firstRow="1" w:lastRow="0" w:firstColumn="1" w:lastColumn="0" w:noHBand="0" w:noVBand="1"/>
       </w:tblPr>
       <w:tblGrid>
         <w:gridCol w:w="1006"/>
-        <w:gridCol w:w="4544"/>
-        <w:gridCol w:w="10019"/>
+        <w:gridCol w:w="3673"/>
+        <w:gridCol w:w="9781"/>
       </w:tblGrid>
       <w:tr>
         <w:tc>
@@ -23,8 +24,6 @@
             <w:pPr>
               <w:ind w:left="-720" w:firstLine="720"/>
             </w:pPr>
-            <w:bookmarkStart w:id="0" w:name="_GoBack"/>
-            <w:bookmarkEnd w:id="0"/>
             <w:r>
               <w:t>SIR</w:t>
             </w:r>
@@ -32,13 +31,16 @@
         </w:tc>
         <w:tc>
           <w:tcPr>
-            <w:tcW w:w="4544" w:type="dxa"/>
+            <w:tcW w:w="3673" w:type="dxa"/>
           </w:tcPr>
           <w:p>
             <w:pPr>
               <w:ind w:left="-844" w:firstLine="844"/>
             </w:pPr>
             <w:r>
+              <w:rPr>
+                <w:noProof/>
+              </w:rPr>
               <w:drawing>
                 <wp:inline distT="0" distB="0" distL="0" distR="0" wp14:anchorId="1074A91C" wp14:editId="63BEAA11">
                   <wp:extent cx="1296748" cy="821018"/>
@@ -79,17 +81,20 @@
         </w:tc>
         <w:tc>
           <w:tcPr>
-            <w:tcW w:w="10019" w:type="dxa"/>
-          </w:tcPr>
-          <w:p>
-            <w:pPr>
-              <w:ind w:left="-720" w:firstLine="720"/>
-            </w:pPr>
-            <w:r>
+            <w:tcW w:w="9781" w:type="dxa"/>
+          </w:tcPr>
+          <w:p>
+            <w:pPr>
+              <w:ind w:left="-720" w:firstLine="720"/>
+            </w:pPr>
+            <w:r>
+              <w:rPr>
+                <w:noProof/>
+              </w:rPr>
               <w:drawing>
-                <wp:inline distT="0" distB="0" distL="0" distR="0" wp14:anchorId="5FC84694" wp14:editId="3CD3B0E8">
-                  <wp:extent cx="1660206" cy="568736"/>
-                  <wp:effectExtent l="0" t="0" r="3810" b="3175"/>
+                <wp:inline distT="0" distB="0" distL="0" distR="0" wp14:anchorId="5FC84694" wp14:editId="2115A3F4">
+                  <wp:extent cx="1659006" cy="777240"/>
+                  <wp:effectExtent l="0" t="0" r="5080" b="0"/>
                   <wp:docPr id="4" name="Picture 4"/>
                   <wp:cNvGraphicFramePr>
                     <a:graphicFrameLocks xmlns:a="http://schemas.openxmlformats.org/drawingml/2006/main" noChangeAspect="1"/>
@@ -110,7 +115,7 @@
                         <pic:spPr>
                           <a:xfrm>
                             <a:off x="0" y="0"/>
-                            <a:ext cx="1788255" cy="612602"/>
+                            <a:ext cx="1669503" cy="782158"/>
                           </a:xfrm>
                           <a:prstGeom prst="rect">
                             <a:avLst/>
@@ -141,13 +146,16 @@
         </w:tc>
         <w:tc>
           <w:tcPr>
-            <w:tcW w:w="4544" w:type="dxa"/>
-          </w:tcPr>
-          <w:p>
-            <w:pPr>
-              <w:ind w:left="-720" w:firstLine="720"/>
-            </w:pPr>
-            <w:r>
+            <w:tcW w:w="3673" w:type="dxa"/>
+          </w:tcPr>
+          <w:p>
+            <w:pPr>
+              <w:ind w:left="-720" w:firstLine="720"/>
+            </w:pPr>
+            <w:r>
+              <w:rPr>
+                <w:noProof/>
+              </w:rPr>
               <w:drawing>
                 <wp:inline distT="0" distB="0" distL="0" distR="0" wp14:anchorId="187BEBDF" wp14:editId="73000A24">
                   <wp:extent cx="1853179" cy="933717"/>
@@ -188,17 +196,20 @@
         </w:tc>
         <w:tc>
           <w:tcPr>
-            <w:tcW w:w="10019" w:type="dxa"/>
-          </w:tcPr>
-          <w:p>
-            <w:pPr>
-              <w:ind w:left="-720" w:firstLine="720"/>
-            </w:pPr>
-            <w:r>
+            <w:tcW w:w="9781" w:type="dxa"/>
+          </w:tcPr>
+          <w:p>
+            <w:pPr>
+              <w:ind w:left="-720" w:firstLine="720"/>
+            </w:pPr>
+            <w:r>
+              <w:rPr>
+                <w:noProof/>
+              </w:rPr>
               <w:drawing>
-                <wp:inline distT="0" distB="0" distL="0" distR="0" wp14:anchorId="338A7A11" wp14:editId="4B17F809">
-                  <wp:extent cx="2585078" cy="570044"/>
-                  <wp:effectExtent l="0" t="0" r="0" b="1905"/>
+                <wp:inline distT="0" distB="0" distL="0" distR="0" wp14:anchorId="338A7A11" wp14:editId="4592766B">
+                  <wp:extent cx="2583042" cy="817245"/>
+                  <wp:effectExtent l="0" t="0" r="0" b="0"/>
                   <wp:docPr id="6" name="Picture 6"/>
                   <wp:cNvGraphicFramePr>
                     <a:graphicFrameLocks xmlns:a="http://schemas.openxmlformats.org/drawingml/2006/main" noChangeAspect="1"/>
@@ -219,7 +230,7 @@
                         <pic:spPr>
                           <a:xfrm>
                             <a:off x="0" y="0"/>
-                            <a:ext cx="2713589" cy="598382"/>
+                            <a:ext cx="2598545" cy="822150"/>
                           </a:xfrm>
                           <a:prstGeom prst="rect">
                             <a:avLst/>
@@ -250,13 +261,16 @@
         </w:tc>
         <w:tc>
           <w:tcPr>
-            <w:tcW w:w="4544" w:type="dxa"/>
-          </w:tcPr>
-          <w:p>
-            <w:pPr>
-              <w:ind w:left="-720" w:firstLine="720"/>
-            </w:pPr>
-            <w:r>
+            <w:tcW w:w="3673" w:type="dxa"/>
+          </w:tcPr>
+          <w:p>
+            <w:pPr>
+              <w:ind w:left="-720" w:firstLine="720"/>
+            </w:pPr>
+            <w:r>
+              <w:rPr>
+                <w:noProof/>
+              </w:rPr>
               <w:drawing>
                 <wp:inline distT="0" distB="0" distL="0" distR="0" wp14:anchorId="002E392D" wp14:editId="2B6BF28E">
                   <wp:extent cx="2326985" cy="1064772"/>
@@ -297,17 +311,20 @@
         </w:tc>
         <w:tc>
           <w:tcPr>
-            <w:tcW w:w="10019" w:type="dxa"/>
-          </w:tcPr>
-          <w:p>
-            <w:pPr>
-              <w:ind w:left="-720" w:firstLine="720"/>
-            </w:pPr>
-            <w:r>
+            <w:tcW w:w="9781" w:type="dxa"/>
+          </w:tcPr>
+          <w:p>
+            <w:pPr>
+              <w:ind w:left="-720" w:firstLine="720"/>
+            </w:pPr>
+            <w:r>
+              <w:rPr>
+                <w:noProof/>
+              </w:rPr>
               <w:drawing>
-                <wp:inline distT="0" distB="0" distL="0" distR="0" wp14:anchorId="1C86B3C3" wp14:editId="3F3662ED">
-                  <wp:extent cx="4018750" cy="912281"/>
-                  <wp:effectExtent l="0" t="0" r="0" b="2540"/>
+                <wp:inline distT="0" distB="0" distL="0" distR="0" wp14:anchorId="1C86B3C3" wp14:editId="05C38C2A">
+                  <wp:extent cx="3360420" cy="1074281"/>
+                  <wp:effectExtent l="0" t="0" r="0" b="5715"/>
                   <wp:docPr id="8" name="Picture 8"/>
                   <wp:cNvGraphicFramePr>
                     <a:graphicFrameLocks xmlns:a="http://schemas.openxmlformats.org/drawingml/2006/main" noChangeAspect="1"/>
@@ -328,7 +345,7 @@
                         <pic:spPr>
                           <a:xfrm>
                             <a:off x="0" y="0"/>
-                            <a:ext cx="4121592" cy="935627"/>
+                            <a:ext cx="3531113" cy="1128849"/>
                           </a:xfrm>
                           <a:prstGeom prst="rect">
                             <a:avLst/>
@@ -359,13 +376,16 @@
         </w:tc>
         <w:tc>
           <w:tcPr>
-            <w:tcW w:w="4544" w:type="dxa"/>
-          </w:tcPr>
-          <w:p>
-            <w:pPr>
-              <w:ind w:left="-720" w:firstLine="720"/>
-            </w:pPr>
-            <w:r>
+            <w:tcW w:w="3673" w:type="dxa"/>
+          </w:tcPr>
+          <w:p>
+            <w:pPr>
+              <w:ind w:left="-720" w:firstLine="720"/>
+            </w:pPr>
+            <w:r>
+              <w:rPr>
+                <w:noProof/>
+              </w:rPr>
               <w:drawing>
                 <wp:inline distT="0" distB="0" distL="0" distR="0" wp14:anchorId="6E4A36F7" wp14:editId="3E22B759">
                   <wp:extent cx="1044388" cy="884249"/>
@@ -406,17 +426,20 @@
         </w:tc>
         <w:tc>
           <w:tcPr>
-            <w:tcW w:w="10019" w:type="dxa"/>
-          </w:tcPr>
-          <w:p>
-            <w:pPr>
-              <w:ind w:left="-720" w:firstLine="720"/>
-            </w:pPr>
-            <w:r>
+            <w:tcW w:w="9781" w:type="dxa"/>
+          </w:tcPr>
+          <w:p>
+            <w:pPr>
+              <w:ind w:left="-720" w:firstLine="720"/>
+            </w:pPr>
+            <w:r>
+              <w:rPr>
+                <w:noProof/>
+              </w:rPr>
               <w:drawing>
-                <wp:inline distT="0" distB="0" distL="0" distR="0" wp14:anchorId="08B9EF20" wp14:editId="3AC55D42">
-                  <wp:extent cx="2788312" cy="757257"/>
-                  <wp:effectExtent l="0" t="0" r="0" b="5080"/>
+                <wp:inline distT="0" distB="0" distL="0" distR="0" wp14:anchorId="08B9EF20" wp14:editId="3E7F85A0">
+                  <wp:extent cx="2308860" cy="897237"/>
+                  <wp:effectExtent l="0" t="0" r="2540" b="5080"/>
                   <wp:docPr id="10" name="Picture 10"/>
                   <wp:cNvGraphicFramePr>
                     <a:graphicFrameLocks xmlns:a="http://schemas.openxmlformats.org/drawingml/2006/main" noChangeAspect="1"/>
@@ -437,7 +460,7 @@
                         <pic:spPr>
                           <a:xfrm>
                             <a:off x="0" y="0"/>
-                            <a:ext cx="2898825" cy="787270"/>
+                            <a:ext cx="2431196" cy="944778"/>
                           </a:xfrm>
                           <a:prstGeom prst="rect">
                             <a:avLst/>
@@ -468,13 +491,16 @@
         </w:tc>
         <w:tc>
           <w:tcPr>
-            <w:tcW w:w="4544" w:type="dxa"/>
-          </w:tcPr>
-          <w:p>
-            <w:pPr>
-              <w:ind w:left="-720" w:firstLine="720"/>
-            </w:pPr>
-            <w:r>
+            <w:tcW w:w="3673" w:type="dxa"/>
+          </w:tcPr>
+          <w:p>
+            <w:pPr>
+              <w:ind w:left="-720" w:firstLine="720"/>
+            </w:pPr>
+            <w:r>
+              <w:rPr>
+                <w:noProof/>
+              </w:rPr>
               <w:drawing>
                 <wp:inline distT="0" distB="0" distL="0" distR="0" wp14:anchorId="6CEE9324" wp14:editId="61246D61">
                   <wp:extent cx="1982243" cy="1164664"/>
@@ -515,17 +541,20 @@
         </w:tc>
         <w:tc>
           <w:tcPr>
-            <w:tcW w:w="10019" w:type="dxa"/>
-          </w:tcPr>
-          <w:p>
-            <w:pPr>
-              <w:ind w:left="-720" w:firstLine="720"/>
-            </w:pPr>
-            <w:r>
+            <w:tcW w:w="9781" w:type="dxa"/>
+          </w:tcPr>
+          <w:p>
+            <w:pPr>
+              <w:ind w:left="-720" w:firstLine="720"/>
+            </w:pPr>
+            <w:r>
+              <w:rPr>
+                <w:noProof/>
+              </w:rPr>
               <w:drawing>
-                <wp:inline distT="0" distB="0" distL="0" distR="0" wp14:anchorId="7A848E65" wp14:editId="217BD31B">
-                  <wp:extent cx="3765177" cy="780054"/>
-                  <wp:effectExtent l="0" t="0" r="0" b="0"/>
+                <wp:inline distT="0" distB="0" distL="0" distR="0" wp14:anchorId="7A848E65" wp14:editId="15BCBC6C">
+                  <wp:extent cx="3326130" cy="965781"/>
+                  <wp:effectExtent l="0" t="0" r="1270" b="0"/>
                   <wp:docPr id="12" name="Picture 12"/>
                   <wp:cNvGraphicFramePr>
                     <a:graphicFrameLocks xmlns:a="http://schemas.openxmlformats.org/drawingml/2006/main" noChangeAspect="1"/>
@@ -546,7 +575,7 @@
                         <pic:spPr>
                           <a:xfrm>
                             <a:off x="0" y="0"/>
-                            <a:ext cx="3983996" cy="825388"/>
+                            <a:ext cx="3436138" cy="997723"/>
                           </a:xfrm>
                           <a:prstGeom prst="rect">
                             <a:avLst/>
@@ -571,19 +600,23 @@
               <w:ind w:left="-720" w:firstLine="720"/>
             </w:pPr>
             <w:r>
+              <w:lastRenderedPageBreak/>
               <w:t>SC3EIR</w:t>
             </w:r>
           </w:p>
         </w:tc>
         <w:tc>
           <w:tcPr>
-            <w:tcW w:w="4544" w:type="dxa"/>
-          </w:tcPr>
-          <w:p>
-            <w:pPr>
-              <w:ind w:left="-720" w:firstLine="720"/>
-            </w:pPr>
-            <w:r>
+            <w:tcW w:w="3673" w:type="dxa"/>
+          </w:tcPr>
+          <w:p>
+            <w:pPr>
+              <w:ind w:left="-720" w:firstLine="720"/>
+            </w:pPr>
+            <w:r>
+              <w:rPr>
+                <w:noProof/>
+              </w:rPr>
               <w:drawing>
                 <wp:inline distT="0" distB="0" distL="0" distR="0" wp14:anchorId="4A781116" wp14:editId="162DB5CF">
                   <wp:extent cx="2391976" cy="1411195"/>
@@ -624,17 +657,20 @@
         </w:tc>
         <w:tc>
           <w:tcPr>
-            <w:tcW w:w="10019" w:type="dxa"/>
-          </w:tcPr>
-          <w:p>
-            <w:pPr>
-              <w:ind w:left="-720" w:firstLine="720"/>
-            </w:pPr>
-            <w:r>
+            <w:tcW w:w="9781" w:type="dxa"/>
+          </w:tcPr>
+          <w:p>
+            <w:pPr>
+              <w:ind w:left="-720" w:firstLine="720"/>
+            </w:pPr>
+            <w:r>
+              <w:rPr>
+                <w:noProof/>
+              </w:rPr>
               <w:drawing>
-                <wp:inline distT="0" distB="0" distL="0" distR="0" wp14:anchorId="0EAA4DFD" wp14:editId="4F12E53F">
-                  <wp:extent cx="4710313" cy="850109"/>
-                  <wp:effectExtent l="0" t="0" r="1905" b="1270"/>
+                <wp:inline distT="0" distB="0" distL="0" distR="0" wp14:anchorId="0EAA4DFD" wp14:editId="01D89C91">
+                  <wp:extent cx="4040505" cy="1120044"/>
+                  <wp:effectExtent l="0" t="0" r="0" b="0"/>
                   <wp:docPr id="14" name="Picture 14"/>
                   <wp:cNvGraphicFramePr>
                     <a:graphicFrameLocks xmlns:a="http://schemas.openxmlformats.org/drawingml/2006/main" noChangeAspect="1"/>
@@ -655,7 +691,7 @@
                         <pic:spPr>
                           <a:xfrm>
                             <a:off x="0" y="0"/>
-                            <a:ext cx="4834803" cy="872577"/>
+                            <a:ext cx="4141382" cy="1148007"/>
                           </a:xfrm>
                           <a:prstGeom prst="rect">
                             <a:avLst/>
@@ -680,20 +716,22 @@
               <w:ind w:left="-720" w:firstLine="720"/>
             </w:pPr>
             <w:r>
-              <w:lastRenderedPageBreak/>
               <w:t>SEI3R</w:t>
             </w:r>
           </w:p>
         </w:tc>
         <w:tc>
           <w:tcPr>
-            <w:tcW w:w="4544" w:type="dxa"/>
-          </w:tcPr>
-          <w:p>
-            <w:pPr>
-              <w:ind w:left="-720" w:firstLine="720"/>
-            </w:pPr>
-            <w:r>
+            <w:tcW w:w="3673" w:type="dxa"/>
+          </w:tcPr>
+          <w:p>
+            <w:pPr>
+              <w:ind w:left="-720" w:firstLine="720"/>
+            </w:pPr>
+            <w:r>
+              <w:rPr>
+                <w:noProof/>
+              </w:rPr>
               <w:drawing>
                 <wp:inline distT="0" distB="0" distL="0" distR="0" wp14:anchorId="3511F62D" wp14:editId="46F137B6">
                   <wp:extent cx="1882378" cy="1322956"/>
@@ -734,17 +772,20 @@
         </w:tc>
         <w:tc>
           <w:tcPr>
-            <w:tcW w:w="10019" w:type="dxa"/>
-          </w:tcPr>
-          <w:p>
-            <w:pPr>
-              <w:ind w:left="-720" w:firstLine="720"/>
-            </w:pPr>
-            <w:r>
+            <w:tcW w:w="9781" w:type="dxa"/>
+          </w:tcPr>
+          <w:p>
+            <w:pPr>
+              <w:ind w:left="-720" w:firstLine="720"/>
+            </w:pPr>
+            <w:r>
+              <w:rPr>
+                <w:noProof/>
+              </w:rPr>
               <w:drawing>
-                <wp:inline distT="0" distB="0" distL="0" distR="0" wp14:anchorId="076349F1" wp14:editId="7F725A00">
-                  <wp:extent cx="5678501" cy="869740"/>
-                  <wp:effectExtent l="0" t="0" r="0" b="0"/>
+                <wp:inline distT="0" distB="0" distL="0" distR="0" wp14:anchorId="076349F1" wp14:editId="1620B843">
+                  <wp:extent cx="5418685" cy="1131570"/>
+                  <wp:effectExtent l="0" t="0" r="4445" b="0"/>
                   <wp:docPr id="16" name="Picture 16"/>
                   <wp:cNvGraphicFramePr>
                     <a:graphicFrameLocks xmlns:a="http://schemas.openxmlformats.org/drawingml/2006/main" noChangeAspect="1"/>
@@ -765,7 +806,7 @@
                         <pic:spPr>
                           <a:xfrm>
                             <a:off x="0" y="0"/>
-                            <a:ext cx="5831811" cy="893221"/>
+                            <a:ext cx="5676567" cy="1185423"/>
                           </a:xfrm>
                           <a:prstGeom prst="rect">
                             <a:avLst/>
@@ -796,13 +837,16 @@
         </w:tc>
         <w:tc>
           <w:tcPr>
-            <w:tcW w:w="4544" w:type="dxa"/>
-          </w:tcPr>
-          <w:p>
-            <w:pPr>
-              <w:ind w:left="-720" w:firstLine="720"/>
-            </w:pPr>
-            <w:r>
+            <w:tcW w:w="3673" w:type="dxa"/>
+          </w:tcPr>
+          <w:p>
+            <w:pPr>
+              <w:ind w:left="-720" w:firstLine="720"/>
+            </w:pPr>
+            <w:r>
+              <w:rPr>
+                <w:noProof/>
+              </w:rPr>
               <w:drawing>
                 <wp:inline distT="0" distB="0" distL="0" distR="0" wp14:anchorId="18E7046F" wp14:editId="7106353B">
                   <wp:extent cx="2718227" cy="1438215"/>
@@ -843,17 +887,17 @@
         </w:tc>
         <w:tc>
           <w:tcPr>
-            <w:tcW w:w="10019" w:type="dxa"/>
-          </w:tcPr>
-          <w:p>
-            <w:pPr>
-              <w:ind w:left="-720" w:firstLine="720"/>
-            </w:pPr>
-            <w:r>
+            <w:tcW w:w="9781" w:type="dxa"/>
+          </w:tcPr>
+          <w:p>
+            <w:r>
+              <w:rPr>
+                <w:noProof/>
+              </w:rPr>
               <w:drawing>
-                <wp:inline distT="0" distB="0" distL="0" distR="0" wp14:anchorId="343D025C" wp14:editId="03DEF2EF">
-                  <wp:extent cx="5998649" cy="801208"/>
-                  <wp:effectExtent l="0" t="0" r="0" b="0"/>
+                <wp:inline distT="0" distB="0" distL="0" distR="0" wp14:anchorId="343D025C" wp14:editId="62C27E11">
+                  <wp:extent cx="5975985" cy="1228725"/>
+                  <wp:effectExtent l="0" t="0" r="5715" b="3175"/>
                   <wp:docPr id="18" name="Picture 18"/>
                   <wp:cNvGraphicFramePr>
                     <a:graphicFrameLocks xmlns:a="http://schemas.openxmlformats.org/drawingml/2006/main" noChangeAspect="1"/>
@@ -874,7 +918,7 @@
                         <pic:spPr>
                           <a:xfrm>
                             <a:off x="0" y="0"/>
-                            <a:ext cx="6391687" cy="853704"/>
+                            <a:ext cx="6565031" cy="1349839"/>
                           </a:xfrm>
                           <a:prstGeom prst="rect">
                             <a:avLst/>
@@ -905,17 +949,20 @@
         </w:tc>
         <w:tc>
           <w:tcPr>
-            <w:tcW w:w="4544" w:type="dxa"/>
-          </w:tcPr>
-          <w:p>
-            <w:pPr>
-              <w:ind w:left="-720" w:firstLine="720"/>
-            </w:pPr>
-            <w:r>
+            <w:tcW w:w="3673" w:type="dxa"/>
+          </w:tcPr>
+          <w:p>
+            <w:pPr>
+              <w:ind w:left="-720" w:firstLine="720"/>
+            </w:pPr>
+            <w:r>
+              <w:rPr>
+                <w:noProof/>
+              </w:rPr>
               <w:drawing>
-                <wp:inline distT="0" distB="0" distL="0" distR="0" wp14:anchorId="3ADE19F6" wp14:editId="427CDF7B">
-                  <wp:extent cx="2748792" cy="1559293"/>
-                  <wp:effectExtent l="0" t="0" r="0" b="3175"/>
+                <wp:inline distT="0" distB="0" distL="0" distR="0" wp14:anchorId="3ADE19F6" wp14:editId="579B8A9F">
+                  <wp:extent cx="3077352" cy="1745673"/>
+                  <wp:effectExtent l="0" t="0" r="0" b="0"/>
                   <wp:docPr id="19" name="Picture 19"/>
                   <wp:cNvGraphicFramePr>
                     <a:graphicFrameLocks xmlns:a="http://schemas.openxmlformats.org/drawingml/2006/main" noChangeAspect="1"/>
@@ -936,7 +983,7 @@
                         <pic:spPr>
                           <a:xfrm>
                             <a:off x="0" y="0"/>
-                            <a:ext cx="2870960" cy="1628594"/>
+                            <a:ext cx="3265837" cy="1852594"/>
                           </a:xfrm>
                           <a:prstGeom prst="rect">
                             <a:avLst/>
@@ -952,16 +999,19 @@
         </w:tc>
         <w:tc>
           <w:tcPr>
-            <w:tcW w:w="10019" w:type="dxa"/>
-          </w:tcPr>
-          <w:p>
-            <w:pPr>
-              <w:ind w:left="-720" w:firstLine="720"/>
-            </w:pPr>
-            <w:r>
+            <w:tcW w:w="9781" w:type="dxa"/>
+          </w:tcPr>
+          <w:p>
+            <w:pPr>
+              <w:ind w:left="-720" w:firstLine="720"/>
+            </w:pPr>
+            <w:r>
+              <w:rPr>
+                <w:noProof/>
+              </w:rPr>
               <w:drawing>
-                <wp:inline distT="0" distB="0" distL="0" distR="0" wp14:anchorId="70362A82" wp14:editId="70591E88">
-                  <wp:extent cx="6225508" cy="830996"/>
+                <wp:inline distT="0" distB="0" distL="0" distR="0" wp14:anchorId="70362A82" wp14:editId="0A8E9F8A">
+                  <wp:extent cx="6109335" cy="1232285"/>
                   <wp:effectExtent l="0" t="0" r="0" b="0"/>
                   <wp:docPr id="1" name="Picture 1"/>
                   <wp:cNvGraphicFramePr>
@@ -983,7 +1033,7 @@
                         <pic:spPr>
                           <a:xfrm>
                             <a:off x="0" y="0"/>
-                            <a:ext cx="6739024" cy="899541"/>
+                            <a:ext cx="7044094" cy="1420831"/>
                           </a:xfrm>
                           <a:prstGeom prst="rect">
                             <a:avLst/>
@@ -1002,7 +1052,7 @@
     <w:p/>
     <w:sectPr>
       <w:headerReference w:type="default" r:id="rId24"/>
-      <w:pgSz w:w="15840" w:h="12240" w:orient="landscape"/>
+      <w:pgSz w:w="16820" w:h="11900" w:orient="landscape"/>
       <w:pgMar w:top="1440" w:right="1440" w:bottom="684" w:left="990" w:header="720" w:footer="720" w:gutter="0"/>
       <w:cols w:space="720"/>
       <w:docGrid w:linePitch="360"/>

</xml_diff>

<commit_message>
Economic interaction with caution model : fitted to US data.
</commit_message>
<xml_diff>
--- a/Notebooks/covid-19-caution/Models.docx
+++ b/Notebooks/covid-19-caution/Models.docx
@@ -600,7 +600,6 @@
               <w:ind w:left="-720" w:firstLine="720"/>
             </w:pPr>
             <w:r>
-              <w:lastRenderedPageBreak/>
               <w:t>SC3EIR</w:t>
             </w:r>
           </w:p>
@@ -618,10 +617,10 @@
                 <w:noProof/>
               </w:rPr>
               <w:drawing>
-                <wp:inline distT="0" distB="0" distL="0" distR="0" wp14:anchorId="4A781116" wp14:editId="162DB5CF">
-                  <wp:extent cx="2391976" cy="1411195"/>
-                  <wp:effectExtent l="0" t="0" r="0" b="0"/>
-                  <wp:docPr id="13" name="Picture 13"/>
+                <wp:inline distT="0" distB="0" distL="0" distR="0" wp14:anchorId="62760672" wp14:editId="42BFA21C">
+                  <wp:extent cx="1823085" cy="1124382"/>
+                  <wp:effectExtent l="0" t="0" r="0" b="6350"/>
+                  <wp:docPr id="20" name="Picture 20" descr="A screenshot of a cell phone&#10;&#10;Description automatically generated"/>
                   <wp:cNvGraphicFramePr>
                     <a:graphicFrameLocks xmlns:a="http://schemas.openxmlformats.org/drawingml/2006/main" noChangeAspect="1"/>
                   </wp:cNvGraphicFramePr>
@@ -629,11 +628,17 @@
                     <a:graphicData uri="http://schemas.openxmlformats.org/drawingml/2006/picture">
                       <pic:pic xmlns:pic="http://schemas.openxmlformats.org/drawingml/2006/picture">
                         <pic:nvPicPr>
-                          <pic:cNvPr id="1" name=""/>
+                          <pic:cNvPr id="20" name="Picture 20" descr="A screenshot of a cell phone&#10;&#10;Description automatically generated"/>
                           <pic:cNvPicPr/>
                         </pic:nvPicPr>
                         <pic:blipFill>
-                          <a:blip r:embed="rId16"/>
+                          <a:blip r:embed="rId16" cstate="print">
+                            <a:extLst>
+                              <a:ext uri="{28A0092B-C50C-407E-A947-70E740481C1C}">
+                                <a14:useLocalDpi xmlns:a14="http://schemas.microsoft.com/office/drawing/2010/main" val="0"/>
+                              </a:ext>
+                            </a:extLst>
+                          </a:blip>
                           <a:stretch>
                             <a:fillRect/>
                           </a:stretch>
@@ -641,7 +646,7 @@
                         <pic:spPr>
                           <a:xfrm>
                             <a:off x="0" y="0"/>
-                            <a:ext cx="2456134" cy="1449046"/>
+                            <a:ext cx="1869198" cy="1152822"/>
                           </a:xfrm>
                           <a:prstGeom prst="rect">
                             <a:avLst/>
@@ -716,6 +721,7 @@
               <w:ind w:left="-720" w:firstLine="720"/>
             </w:pPr>
             <w:r>
+              <w:lastRenderedPageBreak/>
               <w:t>SEI3R</w:t>
             </w:r>
           </w:p>

</xml_diff>